<commit_message>
Minor tweaks to Guide docs
</commit_message>
<xml_diff>
--- a/Docs/MyTV_System_Guide.docx
+++ b/Docs/MyTV_System_Guide.docx
@@ -840,7 +840,12 @@
             </w:rPr>
           </w:pPr>
           <w:r>
-            <w:t>Contents</w:t>
+            <w:t>Con</w:t>
+          </w:r>
+          <w:bookmarkStart w:id="0" w:name="_GoBack"/>
+          <w:bookmarkEnd w:id="0"/>
+          <w:r>
+            <w:t>tents</w:t>
           </w:r>
         </w:p>
         <w:p>
@@ -981,7 +986,7 @@
                 <w:noProof/>
                 <w:webHidden/>
               </w:rPr>
-              <w:t>5</w:t>
+              <w:t>4</w:t>
             </w:r>
             <w:r>
               <w:rPr>
@@ -1051,7 +1056,7 @@
                 <w:noProof/>
                 <w:webHidden/>
               </w:rPr>
-              <w:t>6</w:t>
+              <w:t>5</w:t>
             </w:r>
             <w:r>
               <w:rPr>
@@ -1121,7 +1126,7 @@
                 <w:noProof/>
                 <w:webHidden/>
               </w:rPr>
-              <w:t>7</w:t>
+              <w:t>6</w:t>
             </w:r>
             <w:r>
               <w:rPr>
@@ -1191,7 +1196,7 @@
                 <w:noProof/>
                 <w:webHidden/>
               </w:rPr>
-              <w:t>8</w:t>
+              <w:t>7</w:t>
             </w:r>
             <w:r>
               <w:rPr>
@@ -1261,7 +1266,7 @@
                 <w:noProof/>
                 <w:webHidden/>
               </w:rPr>
-              <w:t>8</w:t>
+              <w:t>7</w:t>
             </w:r>
             <w:r>
               <w:rPr>
@@ -1331,7 +1336,7 @@
                 <w:noProof/>
                 <w:webHidden/>
               </w:rPr>
-              <w:t>9</w:t>
+              <w:t>8</w:t>
             </w:r>
             <w:r>
               <w:rPr>
@@ -1401,7 +1406,7 @@
                 <w:noProof/>
                 <w:webHidden/>
               </w:rPr>
-              <w:t>9</w:t>
+              <w:t>8</w:t>
             </w:r>
             <w:r>
               <w:rPr>
@@ -1471,7 +1476,7 @@
                 <w:noProof/>
                 <w:webHidden/>
               </w:rPr>
-              <w:t>9</w:t>
+              <w:t>8</w:t>
             </w:r>
             <w:r>
               <w:rPr>
@@ -1541,7 +1546,7 @@
                 <w:noProof/>
                 <w:webHidden/>
               </w:rPr>
-              <w:t>9</w:t>
+              <w:t>8</w:t>
             </w:r>
             <w:r>
               <w:rPr>
@@ -1614,10 +1619,7 @@
         <w:pStyle w:val="Heading1"/>
       </w:pPr>
     </w:p>
-    <w:p>
-      <w:bookmarkStart w:id="0" w:name="_GoBack"/>
-      <w:bookmarkEnd w:id="0"/>
-    </w:p>
+    <w:p/>
     <w:p>
       <w:pPr>
         <w:pStyle w:val="Heading1"/>
@@ -4350,7 +4352,7 @@
 </file>
 
 <file path=customXml/itemProps1.xml><?xml version="1.0" encoding="utf-8"?>
-<ds:datastoreItem xmlns:ds="http://schemas.openxmlformats.org/officeDocument/2006/customXml" ds:itemID="{99ECFD16-DD42-45A9-A123-19D0388ABF6D}">
+<ds:datastoreItem xmlns:ds="http://schemas.openxmlformats.org/officeDocument/2006/customXml" ds:itemID="{34ECD69E-DCE2-455B-A730-B994DB6F8091}">
   <ds:schemaRefs>
     <ds:schemaRef ds:uri="http://schemas.openxmlformats.org/officeDocument/2006/bibliography"/>
   </ds:schemaRefs>

</xml_diff>